<commit_message>
adds joblib for the final form of model.
</commit_message>
<xml_diff>
--- a/Toxic Comment Classification Using Logistic Regression.docx
+++ b/Toxic Comment Classification Using Logistic Regression.docx
@@ -5035,54 +5035,6 @@
     <w:p>
       <w:pPr>
         <w:spacing w:line="360" w:lineRule="auto"/>
-        <w:jc w:val="both"/>
-        <w:rPr>
-          <w:rFonts w:ascii="Times New Roman" w:hAnsi="Times New Roman" w:cs="Times New Roman"/>
-          <w:noProof/>
-          <w:sz w:val="24"/>
-          <w:szCs w:val="24"/>
-        </w:rPr>
-      </w:pPr>
-    </w:p>
-    <w:p>
-      <w:pPr>
-        <w:spacing w:line="360" w:lineRule="auto"/>
-        <w:jc w:val="both"/>
-        <w:rPr>
-          <w:rFonts w:ascii="Times New Roman" w:hAnsi="Times New Roman" w:cs="Times New Roman"/>
-          <w:noProof/>
-          <w:sz w:val="24"/>
-          <w:szCs w:val="24"/>
-        </w:rPr>
-      </w:pPr>
-    </w:p>
-    <w:p>
-      <w:pPr>
-        <w:spacing w:line="360" w:lineRule="auto"/>
-        <w:jc w:val="both"/>
-        <w:rPr>
-          <w:rFonts w:ascii="Times New Roman" w:hAnsi="Times New Roman" w:cs="Times New Roman"/>
-          <w:noProof/>
-          <w:sz w:val="24"/>
-          <w:szCs w:val="24"/>
-        </w:rPr>
-      </w:pPr>
-    </w:p>
-    <w:p>
-      <w:pPr>
-        <w:spacing w:line="360" w:lineRule="auto"/>
-        <w:jc w:val="both"/>
-        <w:rPr>
-          <w:rFonts w:ascii="Times New Roman" w:hAnsi="Times New Roman" w:cs="Times New Roman"/>
-          <w:noProof/>
-          <w:sz w:val="24"/>
-          <w:szCs w:val="24"/>
-        </w:rPr>
-      </w:pPr>
-    </w:p>
-    <w:p>
-      <w:pPr>
-        <w:spacing w:line="360" w:lineRule="auto"/>
         <w:jc w:val="center"/>
         <w:rPr>
           <w:rFonts w:ascii="Times New Roman" w:hAnsi="Times New Roman" w:cs="Times New Roman"/>
@@ -5100,56 +5052,56 @@
           <w:sz w:val="24"/>
           <w:szCs w:val="24"/>
         </w:rPr>
+        <w:t>Receiver Operating Characteristic (ROC) Curve</w:t>
+      </w:r>
+    </w:p>
+    <w:p>
+      <w:pPr>
+        <w:spacing w:line="360" w:lineRule="auto"/>
+        <w:rPr>
+          <w:rFonts w:ascii="Times New Roman" w:hAnsi="Times New Roman" w:cs="Times New Roman"/>
+          <w:noProof/>
+          <w:sz w:val="24"/>
+          <w:szCs w:val="24"/>
+        </w:rPr>
+      </w:pPr>
+      <w:r>
+        <w:rPr>
+          <w:rFonts w:ascii="Times New Roman" w:hAnsi="Times New Roman" w:cs="Times New Roman"/>
+          <w:noProof/>
+          <w:sz w:val="24"/>
+          <w:szCs w:val="24"/>
+        </w:rPr>
+        <w:t>In order to understand which threshold helps us to perform the best classification possible, and have a better Recall and F1-score, lets plot the ROC curve.</w:t>
+      </w:r>
+      <w:r>
+        <w:rPr>
+          <w:rFonts w:ascii="Times New Roman" w:hAnsi="Times New Roman" w:cs="Times New Roman"/>
+          <w:noProof/>
+          <w:sz w:val="24"/>
+          <w:szCs w:val="24"/>
+        </w:rPr>
+        <w:t xml:space="preserve"> For the threshold 0.3 we get the following ROC:</w:t>
+      </w:r>
+    </w:p>
+    <w:p>
+      <w:pPr>
+        <w:spacing w:line="360" w:lineRule="auto"/>
+        <w:rPr>
+          <w:rFonts w:ascii="Times New Roman" w:hAnsi="Times New Roman" w:cs="Times New Roman"/>
+          <w:noProof/>
+          <w:sz w:val="24"/>
+          <w:szCs w:val="24"/>
+        </w:rPr>
+      </w:pPr>
+      <w:r>
+        <w:rPr>
+          <w:rFonts w:ascii="Times New Roman" w:hAnsi="Times New Roman" w:cs="Times New Roman"/>
+          <w:noProof/>
+          <w:sz w:val="24"/>
+          <w:szCs w:val="24"/>
+        </w:rPr>
         <w:lastRenderedPageBreak/>
-        <w:t>Receiver Operating Characteristic (ROC) Curve</w:t>
-      </w:r>
-    </w:p>
-    <w:p>
-      <w:pPr>
-        <w:spacing w:line="360" w:lineRule="auto"/>
-        <w:rPr>
-          <w:rFonts w:ascii="Times New Roman" w:hAnsi="Times New Roman" w:cs="Times New Roman"/>
-          <w:noProof/>
-          <w:sz w:val="24"/>
-          <w:szCs w:val="24"/>
-        </w:rPr>
-      </w:pPr>
-      <w:r>
-        <w:rPr>
-          <w:rFonts w:ascii="Times New Roman" w:hAnsi="Times New Roman" w:cs="Times New Roman"/>
-          <w:noProof/>
-          <w:sz w:val="24"/>
-          <w:szCs w:val="24"/>
-        </w:rPr>
-        <w:t>In order to understand which threshold helps us to perform the best classification possible, and have a better Recall and F1-score, lets plot the ROC curve.</w:t>
-      </w:r>
-      <w:r>
-        <w:rPr>
-          <w:rFonts w:ascii="Times New Roman" w:hAnsi="Times New Roman" w:cs="Times New Roman"/>
-          <w:noProof/>
-          <w:sz w:val="24"/>
-          <w:szCs w:val="24"/>
-        </w:rPr>
-        <w:t xml:space="preserve"> For the threshold 0.3 we get the following ROC:</w:t>
-      </w:r>
-    </w:p>
-    <w:p>
-      <w:pPr>
-        <w:spacing w:line="360" w:lineRule="auto"/>
-        <w:rPr>
-          <w:rFonts w:ascii="Times New Roman" w:hAnsi="Times New Roman" w:cs="Times New Roman"/>
-          <w:noProof/>
-          <w:sz w:val="24"/>
-          <w:szCs w:val="24"/>
-        </w:rPr>
-      </w:pPr>
-      <w:r>
-        <w:rPr>
-          <w:rFonts w:ascii="Times New Roman" w:hAnsi="Times New Roman" w:cs="Times New Roman"/>
-          <w:noProof/>
-          <w:sz w:val="24"/>
-          <w:szCs w:val="24"/>
-        </w:rPr>
         <w:drawing>
           <wp:inline distT="0" distB="0" distL="0" distR="0">
             <wp:extent cx="5716988" cy="4438606"/>
@@ -5268,8 +5220,340 @@
         </w:rPr>
         <w:t>, which is decent to good for a Binary Classifier, by considering the previous scores, and this graph we can say for now that the LR is a better classifier for the tests performed.</w:t>
       </w:r>
+    </w:p>
+    <w:p>
+      <w:pPr>
+        <w:spacing w:line="360" w:lineRule="auto"/>
+        <w:rPr>
+          <w:rFonts w:ascii="Times New Roman" w:hAnsi="Times New Roman" w:cs="Times New Roman"/>
+          <w:noProof/>
+          <w:sz w:val="24"/>
+          <w:szCs w:val="24"/>
+        </w:rPr>
+      </w:pPr>
+    </w:p>
+    <w:p>
+      <w:pPr>
+        <w:spacing w:line="360" w:lineRule="auto"/>
+        <w:rPr>
+          <w:rFonts w:ascii="Times New Roman" w:hAnsi="Times New Roman" w:cs="Times New Roman"/>
+          <w:noProof/>
+          <w:sz w:val="24"/>
+          <w:szCs w:val="24"/>
+        </w:rPr>
+      </w:pPr>
+      <w:r>
+        <w:rPr>
+          <w:rFonts w:ascii="Times New Roman" w:hAnsi="Times New Roman" w:cs="Times New Roman"/>
+          <w:b/>
+          <w:noProof/>
+          <w:sz w:val="24"/>
+          <w:szCs w:val="24"/>
+        </w:rPr>
+        <w:t>References</w:t>
+      </w:r>
+      <w:r>
+        <w:rPr>
+          <w:rFonts w:ascii="Times New Roman" w:hAnsi="Times New Roman" w:cs="Times New Roman"/>
+          <w:noProof/>
+          <w:sz w:val="24"/>
+          <w:szCs w:val="24"/>
+        </w:rPr>
+        <w:t>:</w:t>
+      </w:r>
+    </w:p>
+    <w:p>
+      <w:pPr>
+        <w:spacing w:line="360" w:lineRule="auto"/>
+        <w:rPr>
+          <w:rFonts w:ascii="Times New Roman" w:hAnsi="Times New Roman" w:cs="Times New Roman"/>
+          <w:noProof/>
+          <w:sz w:val="24"/>
+          <w:szCs w:val="24"/>
+        </w:rPr>
+      </w:pPr>
+      <w:r>
+        <w:rPr>
+          <w:rFonts w:ascii="Times New Roman" w:hAnsi="Times New Roman" w:cs="Times New Roman"/>
+          <w:b/>
+          <w:noProof/>
+          <w:sz w:val="24"/>
+          <w:szCs w:val="24"/>
+        </w:rPr>
+        <w:t xml:space="preserve">Jurafsky, D., &amp; Martin, J. H. </w:t>
+      </w:r>
+      <w:r>
+        <w:rPr>
+          <w:rFonts w:ascii="Times New Roman" w:hAnsi="Times New Roman" w:cs="Times New Roman"/>
+          <w:noProof/>
+          <w:sz w:val="24"/>
+          <w:szCs w:val="24"/>
+        </w:rPr>
+        <w:t xml:space="preserve">(2023). </w:t>
+      </w:r>
+      <w:r>
+        <w:rPr>
+          <w:rFonts w:ascii="Times New Roman" w:hAnsi="Times New Roman" w:cs="Times New Roman"/>
+          <w:i/>
+          <w:noProof/>
+          <w:sz w:val="24"/>
+          <w:szCs w:val="24"/>
+        </w:rPr>
+        <w:t>Speech and Language Processing</w:t>
+      </w:r>
+      <w:r>
+        <w:rPr>
+          <w:rFonts w:ascii="Times New Roman" w:hAnsi="Times New Roman" w:cs="Times New Roman"/>
+          <w:noProof/>
+          <w:sz w:val="24"/>
+          <w:szCs w:val="24"/>
+        </w:rPr>
+        <w:t xml:space="preserve">. </w:t>
+      </w:r>
+      <w:r>
+        <w:rPr>
+          <w:rFonts w:ascii="Times New Roman" w:hAnsi="Times New Roman" w:cs="Times New Roman"/>
+          <w:noProof/>
+          <w:sz w:val="24"/>
+          <w:szCs w:val="24"/>
+        </w:rPr>
+        <w:t xml:space="preserve">Stanford University Press. </w:t>
+      </w:r>
+      <w:r>
+        <w:rPr>
+          <w:rFonts w:ascii="Times New Roman" w:hAnsi="Times New Roman" w:cs="Times New Roman"/>
+          <w:noProof/>
+          <w:sz w:val="24"/>
+          <w:szCs w:val="24"/>
+        </w:rPr>
+        <w:t>Draft of January 7, 2023.</w:t>
+      </w:r>
+      <w:r>
+        <w:rPr>
+          <w:rFonts w:ascii="Times New Roman" w:hAnsi="Times New Roman" w:cs="Times New Roman"/>
+          <w:noProof/>
+          <w:sz w:val="24"/>
+          <w:szCs w:val="24"/>
+        </w:rPr>
+        <w:t xml:space="preserve"> </w:t>
+      </w:r>
+      <w:hyperlink r:id="rId11" w:history="1">
+        <w:r>
+          <w:rPr>
+            <w:rStyle w:val="Hyperlink"/>
+            <w:rFonts w:ascii="Times New Roman" w:hAnsi="Times New Roman" w:cs="Times New Roman"/>
+            <w:noProof/>
+            <w:sz w:val="24"/>
+            <w:szCs w:val="24"/>
+          </w:rPr>
+          <w:t>https://web.stanford.edu/~jurafsky/slp3/5.pdf</w:t>
+        </w:r>
+      </w:hyperlink>
+    </w:p>
+    <w:p>
+      <w:pPr>
+        <w:spacing w:line="360" w:lineRule="auto"/>
+        <w:rPr>
+          <w:rFonts w:ascii="Times New Roman" w:hAnsi="Times New Roman" w:cs="Times New Roman"/>
+          <w:noProof/>
+          <w:sz w:val="24"/>
+          <w:szCs w:val="24"/>
+        </w:rPr>
+      </w:pPr>
+      <w:r>
+        <w:rPr>
+          <w:rFonts w:ascii="Times New Roman" w:hAnsi="Times New Roman" w:cs="Times New Roman"/>
+          <w:b/>
+          <w:noProof/>
+          <w:sz w:val="24"/>
+          <w:szCs w:val="24"/>
+        </w:rPr>
+        <w:t>Khurdula, H. V.</w:t>
+      </w:r>
+      <w:r>
+        <w:rPr>
+          <w:rFonts w:ascii="Times New Roman" w:hAnsi="Times New Roman" w:cs="Times New Roman"/>
+          <w:noProof/>
+          <w:sz w:val="24"/>
+          <w:szCs w:val="24"/>
+        </w:rPr>
+        <w:t xml:space="preserve"> (2023, March 5). </w:t>
+      </w:r>
+      <w:r>
+        <w:rPr>
+          <w:rFonts w:ascii="Times New Roman" w:hAnsi="Times New Roman" w:cs="Times New Roman"/>
+          <w:i/>
+          <w:iCs/>
+          <w:noProof/>
+          <w:sz w:val="24"/>
+          <w:szCs w:val="24"/>
+        </w:rPr>
+        <w:t>Logistic-Regression-ToxicComment-Classification-and-Analysis</w:t>
+      </w:r>
+      <w:r>
+        <w:rPr>
+          <w:rFonts w:ascii="Times New Roman" w:hAnsi="Times New Roman" w:cs="Times New Roman"/>
+          <w:noProof/>
+          <w:sz w:val="24"/>
+          <w:szCs w:val="24"/>
+        </w:rPr>
+        <w:t xml:space="preserve">. GitHub. Retrieved March 5, 2023, from </w:t>
+      </w:r>
+      <w:hyperlink r:id="rId12" w:history="1">
+        <w:r>
+          <w:rPr>
+            <w:rStyle w:val="Hyperlink"/>
+            <w:rFonts w:ascii="Times New Roman" w:hAnsi="Times New Roman" w:cs="Times New Roman"/>
+            <w:noProof/>
+            <w:sz w:val="24"/>
+            <w:szCs w:val="24"/>
+          </w:rPr>
+          <w:t>https://github.com/Khurdhula-Harshavardhan/Logistic-Regression-ToxicComment-Classification-and-Analysis.git</w:t>
+        </w:r>
+      </w:hyperlink>
       <w:bookmarkStart w:id="0" w:name="_GoBack"/>
       <w:bookmarkEnd w:id="0"/>
+    </w:p>
+    <w:p>
+      <w:pPr>
+        <w:spacing w:line="360" w:lineRule="auto"/>
+        <w:rPr>
+          <w:rFonts w:ascii="Times New Roman" w:hAnsi="Times New Roman" w:cs="Times New Roman"/>
+          <w:noProof/>
+          <w:sz w:val="24"/>
+          <w:szCs w:val="24"/>
+        </w:rPr>
+      </w:pPr>
+      <w:r>
+        <w:rPr>
+          <w:rFonts w:ascii="Times New Roman" w:hAnsi="Times New Roman" w:cs="Times New Roman"/>
+          <w:b/>
+          <w:noProof/>
+          <w:sz w:val="24"/>
+          <w:szCs w:val="24"/>
+        </w:rPr>
+        <w:lastRenderedPageBreak/>
+        <w:t>Khurdula, H. V</w:t>
+      </w:r>
+      <w:r>
+        <w:rPr>
+          <w:rFonts w:ascii="Times New Roman" w:hAnsi="Times New Roman" w:cs="Times New Roman"/>
+          <w:noProof/>
+          <w:sz w:val="24"/>
+          <w:szCs w:val="24"/>
+        </w:rPr>
+        <w:t xml:space="preserve">. (2023, February 21). </w:t>
+      </w:r>
+      <w:r>
+        <w:rPr>
+          <w:rFonts w:ascii="Times New Roman" w:hAnsi="Times New Roman" w:cs="Times New Roman"/>
+          <w:i/>
+          <w:iCs/>
+          <w:noProof/>
+          <w:sz w:val="24"/>
+          <w:szCs w:val="24"/>
+        </w:rPr>
+        <w:t>Naive-Bayes-ToxicComment-Classification-and-Analysis</w:t>
+      </w:r>
+      <w:r>
+        <w:rPr>
+          <w:rFonts w:ascii="Times New Roman" w:hAnsi="Times New Roman" w:cs="Times New Roman"/>
+          <w:noProof/>
+          <w:sz w:val="24"/>
+          <w:szCs w:val="24"/>
+        </w:rPr>
+        <w:t xml:space="preserve">. GitHub. Retrieved March 5, 2023, from </w:t>
+      </w:r>
+      <w:hyperlink r:id="rId13" w:history="1">
+        <w:r>
+          <w:rPr>
+            <w:rStyle w:val="Hyperlink"/>
+            <w:rFonts w:ascii="Times New Roman" w:hAnsi="Times New Roman" w:cs="Times New Roman"/>
+            <w:noProof/>
+            <w:sz w:val="24"/>
+            <w:szCs w:val="24"/>
+          </w:rPr>
+          <w:t>https://github.com/Khurdhula-Harshavardhan/Naive-Bayes-ToxicComment-Clasification.git</w:t>
+        </w:r>
+      </w:hyperlink>
+    </w:p>
+    <w:p>
+      <w:pPr>
+        <w:spacing w:line="360" w:lineRule="auto"/>
+        <w:rPr>
+          <w:rFonts w:ascii="Times New Roman" w:hAnsi="Times New Roman" w:cs="Times New Roman"/>
+          <w:noProof/>
+          <w:sz w:val="24"/>
+          <w:szCs w:val="24"/>
+        </w:rPr>
+      </w:pPr>
+      <w:r>
+        <w:rPr>
+          <w:rFonts w:ascii="Times New Roman" w:hAnsi="Times New Roman" w:cs="Times New Roman"/>
+          <w:b/>
+          <w:noProof/>
+          <w:sz w:val="24"/>
+          <w:szCs w:val="24"/>
+        </w:rPr>
+        <w:t>Khurdula, H. V</w:t>
+      </w:r>
+      <w:r>
+        <w:rPr>
+          <w:rFonts w:ascii="Times New Roman" w:hAnsi="Times New Roman" w:cs="Times New Roman"/>
+          <w:noProof/>
+          <w:sz w:val="24"/>
+          <w:szCs w:val="24"/>
+        </w:rPr>
+        <w:t>. (2023</w:t>
+      </w:r>
+      <w:r>
+        <w:rPr>
+          <w:rFonts w:ascii="Times New Roman" w:hAnsi="Times New Roman" w:cs="Times New Roman"/>
+          <w:noProof/>
+          <w:sz w:val="24"/>
+          <w:szCs w:val="24"/>
+        </w:rPr>
+        <w:t>, February 27</w:t>
+      </w:r>
+      <w:r>
+        <w:rPr>
+          <w:rFonts w:ascii="Times New Roman" w:hAnsi="Times New Roman" w:cs="Times New Roman"/>
+          <w:noProof/>
+          <w:sz w:val="24"/>
+          <w:szCs w:val="24"/>
+        </w:rPr>
+        <w:t xml:space="preserve">). </w:t>
+      </w:r>
+      <w:r>
+        <w:rPr>
+          <w:rFonts w:ascii="Times New Roman" w:hAnsi="Times New Roman" w:cs="Times New Roman"/>
+          <w:i/>
+          <w:noProof/>
+          <w:sz w:val="24"/>
+          <w:szCs w:val="24"/>
+        </w:rPr>
+        <w:t>Toxic Comment Classification using Naïve Bayes</w:t>
+      </w:r>
+      <w:r>
+        <w:rPr>
+          <w:rFonts w:ascii="Times New Roman" w:hAnsi="Times New Roman" w:cs="Times New Roman"/>
+          <w:noProof/>
+          <w:sz w:val="24"/>
+          <w:szCs w:val="24"/>
+        </w:rPr>
+        <w:t>. Unpublished manuscript.</w:t>
+      </w:r>
+    </w:p>
+    <w:p>
+      <w:pPr>
+        <w:spacing w:line="360" w:lineRule="auto"/>
+        <w:rPr>
+          <w:rFonts w:ascii="Times New Roman" w:hAnsi="Times New Roman" w:cs="Times New Roman"/>
+          <w:noProof/>
+          <w:sz w:val="24"/>
+          <w:szCs w:val="24"/>
+        </w:rPr>
+      </w:pPr>
     </w:p>
     <w:sectPr>
       <w:pgSz w:w="12240" w:h="15840"/>
@@ -6031,6 +6315,17 @@
       </w:tcPr>
     </w:tblStylePr>
   </w:style>
+  <w:style w:type="character" w:styleId="Hyperlink">
+    <w:name w:val="Hyperlink"/>
+    <w:basedOn w:val="DefaultParagraphFont"/>
+    <w:uiPriority w:val="99"/>
+    <w:unhideWhenUsed/>
+    <w:rsid w:val="00832359"/>
+    <w:rPr>
+      <w:color w:val="0563C1" w:themeColor="hyperlink"/>
+      <w:u w:val="single"/>
+    </w:rPr>
+  </w:style>
 </w:styles>
 </file>
 

</xml_diff>